<commit_message>
Revert "Merge branch 'main' of https://github.com/TrickierBroom8/OOPD-Beroepsproduct_Umid-Oscar"
This reverts commit 28621b764221ed229e5f223015b932ad40b73bdc, reversing
changes made to 7b2a0bac8b7147b2736da59c4402a5e40d7dacce.
</commit_message>
<xml_diff>
--- a/FO_TO/Functioneel Ontwerp.docx
+++ b/FO_TO/Functioneel Ontwerp.docx
@@ -201,119 +201,30 @@
           <w:r>
             <w:fldChar w:fldCharType="separate"/>
           </w:r>
-          <w:hyperlink w:anchor="_Toc130987033" w:history="1">
+          <w:hyperlink w:anchor="_Toc130303297" w:history="1">
             <w:r>
               <w:rPr>
                 <w:rStyle w:val="Hyperlink"/>
               </w:rPr>
-              <w:t>1</w:t>
-            </w:r>
-            <w:r>
-              <w:rPr>
-                <w:rFonts w:eastAsiaTheme="minorEastAsia" w:cstheme="minorBidi"/>
-                <w:b w:val="0"/>
-                <w:caps w:val="0"/>
-                <w:color w:val="auto"/>
-                <w:sz w:val="22"/>
+              <w:t>INLEIDING</w:t>
+            </w:r>
+            <w:r>
+              <w:rPr>
+                <w:webHidden/>
               </w:rPr>
               <w:tab/>
             </w:r>
             <w:r>
               <w:rPr>
-                <w:rStyle w:val="Hyperlink"/>
-              </w:rPr>
-              <w:t>INLEIDING</w:t>
-            </w:r>
-            <w:r>
-              <w:rPr>
                 <w:webHidden/>
               </w:rPr>
-              <w:tab/>
+              <w:fldChar w:fldCharType="begin"/>
             </w:r>
             <w:r>
               <w:rPr>
                 <w:webHidden/>
               </w:rPr>
-              <w:fldChar w:fldCharType="begin"/>
-            </w:r>
-            <w:r>
-              <w:rPr>
-                <w:webHidden/>
-              </w:rPr>
-              <w:instrText xml:space="preserve"> PAGEREF _Toc130987033 \h </w:instrText>
-            </w:r>
-            <w:r>
-              <w:rPr>
-                <w:webHidden/>
-              </w:rPr>
-            </w:r>
-            <w:r>
-              <w:rPr>
-                <w:webHidden/>
-              </w:rPr>
-              <w:fldChar w:fldCharType="separate"/>
-            </w:r>
-            <w:r>
-              <w:rPr>
-                <w:webHidden/>
-              </w:rPr>
-              <w:t>3</w:t>
-            </w:r>
-            <w:r>
-              <w:rPr>
-                <w:webHidden/>
-              </w:rPr>
-              <w:fldChar w:fldCharType="end"/>
-            </w:r>
-          </w:hyperlink>
-        </w:p>
-        <w:p>
-          <w:pPr>
-            <w:pStyle w:val="Inhopg2"/>
-            <w:rPr>
-              <w:rFonts w:eastAsiaTheme="minorEastAsia" w:cstheme="minorBidi"/>
-              <w:color w:val="auto"/>
-              <w:sz w:val="22"/>
-            </w:rPr>
-          </w:pPr>
-          <w:hyperlink w:anchor="_Toc130987034" w:history="1">
-            <w:r>
-              <w:rPr>
-                <w:rStyle w:val="Hyperlink"/>
-              </w:rPr>
-              <w:t>1.1</w:t>
-            </w:r>
-            <w:r>
-              <w:rPr>
-                <w:rFonts w:eastAsiaTheme="minorEastAsia" w:cstheme="minorBidi"/>
-                <w:color w:val="auto"/>
-                <w:sz w:val="22"/>
-              </w:rPr>
-              <w:tab/>
-            </w:r>
-            <w:r>
-              <w:rPr>
-                <w:rStyle w:val="Hyperlink"/>
-              </w:rPr>
-              <w:t>Moscow</w:t>
-            </w:r>
-            <w:r>
-              <w:rPr>
-                <w:webHidden/>
-              </w:rPr>
-              <w:tab/>
-            </w:r>
-            <w:r>
-              <w:rPr>
-                <w:webHidden/>
-              </w:rPr>
-              <w:fldChar w:fldCharType="begin"/>
-            </w:r>
-            <w:r>
-              <w:rPr>
-                <w:webHidden/>
-              </w:rPr>
-              <w:instrText xml:space="preserve"> PAGEREF _Toc130987034 \h </w:instrText>
+              <w:instrText xml:space="preserve"> PAGEREF _Toc130303297 \h </w:instrText>
             </w:r>
             <w:r>
               <w:rPr>
@@ -351,12 +262,12 @@
               <w:sz w:val="22"/>
             </w:rPr>
           </w:pPr>
-          <w:hyperlink w:anchor="_Toc130987035" w:history="1">
+          <w:hyperlink w:anchor="_Toc130303298" w:history="1">
             <w:r>
               <w:rPr>
                 <w:rStyle w:val="Hyperlink"/>
               </w:rPr>
-              <w:t>2</w:t>
+              <w:t>1</w:t>
             </w:r>
             <w:r>
               <w:rPr>
@@ -372,7 +283,7 @@
               <w:rPr>
                 <w:rStyle w:val="Hyperlink"/>
               </w:rPr>
-              <w:t>Schermen</w:t>
+              <w:t>bEGINSCHERM</w:t>
             </w:r>
             <w:r>
               <w:rPr>
@@ -390,153 +301,7 @@
               <w:rPr>
                 <w:webHidden/>
               </w:rPr>
-              <w:instrText xml:space="preserve"> PAGEREF _Toc130987035 \h </w:instrText>
-            </w:r>
-            <w:r>
-              <w:rPr>
-                <w:webHidden/>
-              </w:rPr>
-            </w:r>
-            <w:r>
-              <w:rPr>
-                <w:webHidden/>
-              </w:rPr>
-              <w:fldChar w:fldCharType="separate"/>
-            </w:r>
-            <w:r>
-              <w:rPr>
-                <w:webHidden/>
-              </w:rPr>
-              <w:t>4</w:t>
-            </w:r>
-            <w:r>
-              <w:rPr>
-                <w:webHidden/>
-              </w:rPr>
-              <w:fldChar w:fldCharType="end"/>
-            </w:r>
-          </w:hyperlink>
-        </w:p>
-        <w:p>
-          <w:pPr>
-            <w:pStyle w:val="Inhopg2"/>
-            <w:rPr>
-              <w:rFonts w:eastAsiaTheme="minorEastAsia" w:cstheme="minorBidi"/>
-              <w:color w:val="auto"/>
-              <w:sz w:val="22"/>
-            </w:rPr>
-          </w:pPr>
-          <w:hyperlink w:anchor="_Toc130987036" w:history="1">
-            <w:r>
-              <w:rPr>
-                <w:rStyle w:val="Hyperlink"/>
-              </w:rPr>
-              <w:t>2.1</w:t>
-            </w:r>
-            <w:r>
-              <w:rPr>
-                <w:rFonts w:eastAsiaTheme="minorEastAsia" w:cstheme="minorBidi"/>
-                <w:color w:val="auto"/>
-                <w:sz w:val="22"/>
-              </w:rPr>
-              <w:tab/>
-            </w:r>
-            <w:r>
-              <w:rPr>
-                <w:rStyle w:val="Hyperlink"/>
-              </w:rPr>
-              <w:t>Beginscherm</w:t>
-            </w:r>
-            <w:r>
-              <w:rPr>
-                <w:webHidden/>
-              </w:rPr>
-              <w:tab/>
-            </w:r>
-            <w:r>
-              <w:rPr>
-                <w:webHidden/>
-              </w:rPr>
-              <w:fldChar w:fldCharType="begin"/>
-            </w:r>
-            <w:r>
-              <w:rPr>
-                <w:webHidden/>
-              </w:rPr>
-              <w:instrText xml:space="preserve"> PAGEREF _Toc130987036 \h </w:instrText>
-            </w:r>
-            <w:r>
-              <w:rPr>
-                <w:webHidden/>
-              </w:rPr>
-            </w:r>
-            <w:r>
-              <w:rPr>
-                <w:webHidden/>
-              </w:rPr>
-              <w:fldChar w:fldCharType="separate"/>
-            </w:r>
-            <w:r>
-              <w:rPr>
-                <w:webHidden/>
-              </w:rPr>
-              <w:t>4</w:t>
-            </w:r>
-            <w:r>
-              <w:rPr>
-                <w:webHidden/>
-              </w:rPr>
-              <w:fldChar w:fldCharType="end"/>
-            </w:r>
-          </w:hyperlink>
-        </w:p>
-        <w:p>
-          <w:pPr>
-            <w:pStyle w:val="Inhopg2"/>
-            <w:rPr>
-              <w:rFonts w:eastAsiaTheme="minorEastAsia" w:cstheme="minorBidi"/>
-              <w:color w:val="auto"/>
-              <w:sz w:val="22"/>
-            </w:rPr>
-          </w:pPr>
-          <w:hyperlink w:anchor="_Toc130987037" w:history="1">
-            <w:r>
-              <w:rPr>
-                <w:rStyle w:val="Hyperlink"/>
-              </w:rPr>
-              <w:t>2.2</w:t>
-            </w:r>
-            <w:r>
-              <w:rPr>
-                <w:rFonts w:eastAsiaTheme="minorEastAsia" w:cstheme="minorBidi"/>
-                <w:color w:val="auto"/>
-                <w:sz w:val="22"/>
-              </w:rPr>
-              <w:tab/>
-            </w:r>
-            <w:r>
-              <w:rPr>
-                <w:rStyle w:val="Hyperlink"/>
-              </w:rPr>
-              <w:t>Scenes/Levels</w:t>
-            </w:r>
-            <w:r>
-              <w:rPr>
-                <w:webHidden/>
-              </w:rPr>
-              <w:tab/>
-            </w:r>
-            <w:r>
-              <w:rPr>
-                <w:webHidden/>
-              </w:rPr>
-              <w:fldChar w:fldCharType="begin"/>
-            </w:r>
-            <w:r>
-              <w:rPr>
-                <w:webHidden/>
-              </w:rPr>
-              <w:instrText xml:space="preserve"> PAGEREF _Toc130987037 \h </w:instrText>
+              <w:instrText xml:space="preserve"> PAGEREF _Toc130303298 \h </w:instrText>
             </w:r>
             <w:r>
               <w:rPr>
@@ -574,12 +339,12 @@
               <w:sz w:val="22"/>
             </w:rPr>
           </w:pPr>
-          <w:hyperlink w:anchor="_Toc130987038" w:history="1">
+          <w:hyperlink w:anchor="_Toc130303299" w:history="1">
             <w:r>
               <w:rPr>
                 <w:rStyle w:val="Hyperlink"/>
               </w:rPr>
-              <w:t>3</w:t>
+              <w:t>2</w:t>
             </w:r>
             <w:r>
               <w:rPr>
@@ -595,7 +360,7 @@
               <w:rPr>
                 <w:rStyle w:val="Hyperlink"/>
               </w:rPr>
-              <w:t>Spel</w:t>
+              <w:t>Scenes/Levels</w:t>
             </w:r>
             <w:r>
               <w:rPr>
@@ -613,7 +378,7 @@
               <w:rPr>
                 <w:webHidden/>
               </w:rPr>
-              <w:instrText xml:space="preserve"> PAGEREF _Toc130987038 \h </w:instrText>
+              <w:instrText xml:space="preserve"> PAGEREF _Toc130303299 \h </w:instrText>
             </w:r>
             <w:r>
               <w:rPr>
@@ -630,7 +395,7 @@
               <w:rPr>
                 <w:webHidden/>
               </w:rPr>
-              <w:t>5</w:t>
+              <w:t>4</w:t>
             </w:r>
             <w:r>
               <w:rPr>
@@ -649,12 +414,12 @@
               <w:sz w:val="22"/>
             </w:rPr>
           </w:pPr>
-          <w:hyperlink w:anchor="_Toc130987039" w:history="1">
+          <w:hyperlink w:anchor="_Toc130303300" w:history="1">
             <w:r>
               <w:rPr>
                 <w:rStyle w:val="Hyperlink"/>
               </w:rPr>
-              <w:t>3.1</w:t>
+              <w:t>2.1</w:t>
             </w:r>
             <w:r>
               <w:rPr>
@@ -668,7 +433,7 @@
               <w:rPr>
                 <w:rStyle w:val="Hyperlink"/>
               </w:rPr>
-              <w:t>Algemene features</w:t>
+              <w:t>Level 1</w:t>
             </w:r>
             <w:r>
               <w:rPr>
@@ -686,7 +451,7 @@
               <w:rPr>
                 <w:webHidden/>
               </w:rPr>
-              <w:instrText xml:space="preserve"> PAGEREF _Toc130987039 \h </w:instrText>
+              <w:instrText xml:space="preserve"> PAGEREF _Toc130303300 \h </w:instrText>
             </w:r>
             <w:r>
               <w:rPr>
@@ -703,7 +468,7 @@
               <w:rPr>
                 <w:webHidden/>
               </w:rPr>
-              <w:t>5</w:t>
+              <w:t>4</w:t>
             </w:r>
             <w:r>
               <w:rPr>
@@ -722,12 +487,12 @@
               <w:sz w:val="22"/>
             </w:rPr>
           </w:pPr>
-          <w:hyperlink w:anchor="_Toc130987040" w:history="1">
+          <w:hyperlink w:anchor="_Toc130303301" w:history="1">
             <w:r>
               <w:rPr>
                 <w:rStyle w:val="Hyperlink"/>
               </w:rPr>
-              <w:t>3.2</w:t>
+              <w:t>2.2</w:t>
             </w:r>
             <w:r>
               <w:rPr>
@@ -741,7 +506,7 @@
               <w:rPr>
                 <w:rStyle w:val="Hyperlink"/>
               </w:rPr>
-              <w:t>Level 1 moeilijkheid</w:t>
+              <w:t>Level 2</w:t>
             </w:r>
             <w:r>
               <w:rPr>
@@ -759,7 +524,7 @@
               <w:rPr>
                 <w:webHidden/>
               </w:rPr>
-              <w:instrText xml:space="preserve"> PAGEREF _Toc130987040 \h </w:instrText>
+              <w:instrText xml:space="preserve"> PAGEREF _Toc130303301 \h </w:instrText>
             </w:r>
             <w:r>
               <w:rPr>
@@ -795,12 +560,12 @@
               <w:sz w:val="22"/>
             </w:rPr>
           </w:pPr>
-          <w:hyperlink w:anchor="_Toc130987041" w:history="1">
+          <w:hyperlink w:anchor="_Toc130303302" w:history="1">
             <w:r>
               <w:rPr>
                 <w:rStyle w:val="Hyperlink"/>
               </w:rPr>
-              <w:t>3.3</w:t>
+              <w:t>2.3</w:t>
             </w:r>
             <w:r>
               <w:rPr>
@@ -814,7 +579,7 @@
               <w:rPr>
                 <w:rStyle w:val="Hyperlink"/>
               </w:rPr>
-              <w:t>Level 2 moeilijkheid</w:t>
+              <w:t>Level 3</w:t>
             </w:r>
             <w:r>
               <w:rPr>
@@ -832,80 +597,7 @@
               <w:rPr>
                 <w:webHidden/>
               </w:rPr>
-              <w:instrText xml:space="preserve"> PAGEREF _Toc130987041 \h </w:instrText>
-            </w:r>
-            <w:r>
-              <w:rPr>
-                <w:webHidden/>
-              </w:rPr>
-            </w:r>
-            <w:r>
-              <w:rPr>
-                <w:webHidden/>
-              </w:rPr>
-              <w:fldChar w:fldCharType="separate"/>
-            </w:r>
-            <w:r>
-              <w:rPr>
-                <w:webHidden/>
-              </w:rPr>
-              <w:t>5</w:t>
-            </w:r>
-            <w:r>
-              <w:rPr>
-                <w:webHidden/>
-              </w:rPr>
-              <w:fldChar w:fldCharType="end"/>
-            </w:r>
-          </w:hyperlink>
-        </w:p>
-        <w:p>
-          <w:pPr>
-            <w:pStyle w:val="Inhopg2"/>
-            <w:rPr>
-              <w:rFonts w:eastAsiaTheme="minorEastAsia" w:cstheme="minorBidi"/>
-              <w:color w:val="auto"/>
-              <w:sz w:val="22"/>
-            </w:rPr>
-          </w:pPr>
-          <w:hyperlink w:anchor="_Toc130987042" w:history="1">
-            <w:r>
-              <w:rPr>
-                <w:rStyle w:val="Hyperlink"/>
-              </w:rPr>
-              <w:t>3.4</w:t>
-            </w:r>
-            <w:r>
-              <w:rPr>
-                <w:rFonts w:eastAsiaTheme="minorEastAsia" w:cstheme="minorBidi"/>
-                <w:color w:val="auto"/>
-                <w:sz w:val="22"/>
-              </w:rPr>
-              <w:tab/>
-            </w:r>
-            <w:r>
-              <w:rPr>
-                <w:rStyle w:val="Hyperlink"/>
-              </w:rPr>
-              <w:t>Level 3 moeilijkheid</w:t>
-            </w:r>
-            <w:r>
-              <w:rPr>
-                <w:webHidden/>
-              </w:rPr>
-              <w:tab/>
-            </w:r>
-            <w:r>
-              <w:rPr>
-                <w:webHidden/>
-              </w:rPr>
-              <w:fldChar w:fldCharType="begin"/>
-            </w:r>
-            <w:r>
-              <w:rPr>
-                <w:webHidden/>
-              </w:rPr>
-              <w:instrText xml:space="preserve"> PAGEREF _Toc130987042 \h </w:instrText>
+              <w:instrText xml:space="preserve"> PAGEREF _Toc130303302 \h </w:instrText>
             </w:r>
             <w:r>
               <w:rPr>
@@ -943,12 +635,12 @@
               <w:sz w:val="22"/>
             </w:rPr>
           </w:pPr>
-          <w:hyperlink w:anchor="_Toc130987043" w:history="1">
+          <w:hyperlink w:anchor="_Toc130303303" w:history="1">
             <w:r>
               <w:rPr>
                 <w:rStyle w:val="Hyperlink"/>
               </w:rPr>
-              <w:t>4</w:t>
+              <w:t>3</w:t>
             </w:r>
             <w:r>
               <w:rPr>
@@ -964,6 +656,83 @@
               <w:rPr>
                 <w:rStyle w:val="Hyperlink"/>
               </w:rPr>
+              <w:t>Spel</w:t>
+            </w:r>
+            <w:r>
+              <w:rPr>
+                <w:webHidden/>
+              </w:rPr>
+              <w:tab/>
+            </w:r>
+            <w:r>
+              <w:rPr>
+                <w:webHidden/>
+              </w:rPr>
+              <w:fldChar w:fldCharType="begin"/>
+            </w:r>
+            <w:r>
+              <w:rPr>
+                <w:webHidden/>
+              </w:rPr>
+              <w:instrText xml:space="preserve"> PAGEREF _Toc130303303 \h </w:instrText>
+            </w:r>
+            <w:r>
+              <w:rPr>
+                <w:webHidden/>
+              </w:rPr>
+            </w:r>
+            <w:r>
+              <w:rPr>
+                <w:webHidden/>
+              </w:rPr>
+              <w:fldChar w:fldCharType="separate"/>
+            </w:r>
+            <w:r>
+              <w:rPr>
+                <w:webHidden/>
+              </w:rPr>
+              <w:t>5</w:t>
+            </w:r>
+            <w:r>
+              <w:rPr>
+                <w:webHidden/>
+              </w:rPr>
+              <w:fldChar w:fldCharType="end"/>
+            </w:r>
+          </w:hyperlink>
+        </w:p>
+        <w:p>
+          <w:pPr>
+            <w:pStyle w:val="Inhopg1"/>
+            <w:rPr>
+              <w:rFonts w:eastAsiaTheme="minorEastAsia" w:cstheme="minorBidi"/>
+              <w:b w:val="0"/>
+              <w:caps w:val="0"/>
+              <w:color w:val="auto"/>
+              <w:sz w:val="22"/>
+            </w:rPr>
+          </w:pPr>
+          <w:hyperlink w:anchor="_Toc130303304" w:history="1">
+            <w:r>
+              <w:rPr>
+                <w:rStyle w:val="Hyperlink"/>
+              </w:rPr>
+              <w:t>4</w:t>
+            </w:r>
+            <w:r>
+              <w:rPr>
+                <w:rFonts w:eastAsiaTheme="minorEastAsia" w:cstheme="minorBidi"/>
+                <w:b w:val="0"/>
+                <w:caps w:val="0"/>
+                <w:color w:val="auto"/>
+                <w:sz w:val="22"/>
+              </w:rPr>
+              <w:tab/>
+            </w:r>
+            <w:r>
+              <w:rPr>
+                <w:rStyle w:val="Hyperlink"/>
+              </w:rPr>
               <w:t>Eindscherm</w:t>
             </w:r>
             <w:r>
@@ -982,7 +751,7 @@
               <w:rPr>
                 <w:webHidden/>
               </w:rPr>
-              <w:instrText xml:space="preserve"> PAGEREF _Toc130987043 \h </w:instrText>
+              <w:instrText xml:space="preserve"> PAGEREF _Toc130303304 \h </w:instrText>
             </w:r>
             <w:r>
               <w:rPr>
@@ -999,7 +768,7 @@
               <w:rPr>
                 <w:webHidden/>
               </w:rPr>
-              <w:t>6</w:t>
+              <w:t>5</w:t>
             </w:r>
             <w:r>
               <w:rPr>
@@ -1031,12 +800,12 @@
     </w:p>
     <w:p>
       <w:pPr>
-        <w:pStyle w:val="Kop1"/>
+        <w:pStyle w:val="Kop1-geennr"/>
       </w:pPr>
       <w:bookmarkStart w:id="5" w:name="_Toc455750738"/>
       <w:bookmarkStart w:id="6" w:name="_Toc455759782"/>
       <w:bookmarkStart w:id="7" w:name="_Toc536188568"/>
-      <w:bookmarkStart w:id="8" w:name="_Toc130987033"/>
+      <w:bookmarkStart w:id="8" w:name="_Toc130303297"/>
       <w:bookmarkEnd w:id="4"/>
       <w:bookmarkEnd w:id="3"/>
       <w:bookmarkEnd w:id="2"/>
@@ -1107,256 +876,6 @@
     <w:p/>
     <w:p>
       <w:pPr>
-        <w:pStyle w:val="Kop2"/>
-      </w:pPr>
-      <w:bookmarkStart w:id="9" w:name="_Toc130987034"/>
-      <w:r>
-        <w:t>Moscow</w:t>
-      </w:r>
-      <w:bookmarkEnd w:id="9"/>
-      <w:r>
-        <w:br/>
-      </w:r>
-    </w:p>
-    <w:tbl>
-      <w:tblPr>
-        <w:tblStyle w:val="MijnTabel"/>
-        <w:tblW w:w="0" w:type="auto"/>
-        <w:tblInd w:w="576" w:type="dxa"/>
-        <w:tblLook w:val="04A0" w:firstRow="1" w:lastRow="0" w:firstColumn="1" w:lastColumn="0" w:noHBand="0" w:noVBand="1"/>
-      </w:tblPr>
-      <w:tblGrid>
-        <w:gridCol w:w="1591"/>
-        <w:gridCol w:w="7017"/>
-      </w:tblGrid>
-      <w:tr>
-        <w:trPr>
-          <w:cnfStyle w:val="100000000000" w:firstRow="1" w:lastRow="0" w:firstColumn="0" w:lastColumn="0" w:oddVBand="0" w:evenVBand="0" w:oddHBand="0" w:evenHBand="0" w:firstRowFirstColumn="0" w:firstRowLastColumn="0" w:lastRowFirstColumn="0" w:lastRowLastColumn="0"/>
-        </w:trPr>
-        <w:tc>
-          <w:tcPr>
-            <w:tcW w:w="1591" w:type="dxa"/>
-          </w:tcPr>
-          <w:p>
-            <w:bookmarkStart w:id="10" w:name="_Toc130987000"/>
-            <w:proofErr w:type="spellStart"/>
-            <w:r>
-              <w:rPr>
-                <w:color w:val="FFFFFF" w:themeColor="background1"/>
-              </w:rPr>
-              <w:t>Requirement</w:t>
-            </w:r>
-            <w:bookmarkEnd w:id="10"/>
-            <w:proofErr w:type="spellEnd"/>
-          </w:p>
-        </w:tc>
-        <w:tc>
-          <w:tcPr>
-            <w:tcW w:w="7017" w:type="dxa"/>
-          </w:tcPr>
-          <w:p/>
-        </w:tc>
-      </w:tr>
-      <w:tr>
-        <w:trPr>
-          <w:cnfStyle w:val="000000100000" w:firstRow="0" w:lastRow="0" w:firstColumn="0" w:lastColumn="0" w:oddVBand="0" w:evenVBand="0" w:oddHBand="1" w:evenHBand="0" w:firstRowFirstColumn="0" w:firstRowLastColumn="0" w:lastRowFirstColumn="0" w:lastRowLastColumn="0"/>
-        </w:trPr>
-        <w:tc>
-          <w:tcPr>
-            <w:tcW w:w="1591" w:type="dxa"/>
-          </w:tcPr>
-          <w:p>
-            <w:bookmarkStart w:id="11" w:name="_Toc130987001"/>
-            <w:r>
-              <w:t>Must</w:t>
-            </w:r>
-            <w:r>
-              <w:t xml:space="preserve"> - </w:t>
-            </w:r>
-            <w:r>
-              <w:t>1</w:t>
-            </w:r>
-            <w:bookmarkEnd w:id="11"/>
-          </w:p>
-        </w:tc>
-        <w:tc>
-          <w:tcPr>
-            <w:tcW w:w="7017" w:type="dxa"/>
-          </w:tcPr>
-          <w:p>
-            <w:bookmarkStart w:id="12" w:name="_Toc130987002"/>
-            <w:r>
-              <w:t>Er moet een timer in zitten</w:t>
-            </w:r>
-            <w:r>
-              <w:t>.</w:t>
-            </w:r>
-            <w:bookmarkEnd w:id="12"/>
-          </w:p>
-        </w:tc>
-      </w:tr>
-      <w:tr>
-        <w:tc>
-          <w:tcPr>
-            <w:tcW w:w="1591" w:type="dxa"/>
-          </w:tcPr>
-          <w:p>
-            <w:bookmarkStart w:id="13" w:name="_Toc130987003"/>
-            <w:r>
-              <w:t>Must</w:t>
-            </w:r>
-            <w:r>
-              <w:t xml:space="preserve"> - </w:t>
-            </w:r>
-            <w:r>
-              <w:t>2</w:t>
-            </w:r>
-            <w:bookmarkEnd w:id="13"/>
-          </w:p>
-        </w:tc>
-        <w:tc>
-          <w:tcPr>
-            <w:tcW w:w="7017" w:type="dxa"/>
-          </w:tcPr>
-          <w:p>
-            <w:bookmarkStart w:id="14" w:name="_Toc130987004"/>
-            <w:r>
-              <w:t>Er moeten verschillende levels in zitten</w:t>
-            </w:r>
-            <w:r>
-              <w:t>.</w:t>
-            </w:r>
-            <w:bookmarkEnd w:id="14"/>
-          </w:p>
-        </w:tc>
-      </w:tr>
-      <w:tr>
-        <w:trPr>
-          <w:cnfStyle w:val="000000100000" w:firstRow="0" w:lastRow="0" w:firstColumn="0" w:lastColumn="0" w:oddVBand="0" w:evenVBand="0" w:oddHBand="1" w:evenHBand="0" w:firstRowFirstColumn="0" w:firstRowLastColumn="0" w:lastRowFirstColumn="0" w:lastRowLastColumn="0"/>
-        </w:trPr>
-        <w:tc>
-          <w:tcPr>
-            <w:tcW w:w="1591" w:type="dxa"/>
-          </w:tcPr>
-          <w:p>
-            <w:bookmarkStart w:id="15" w:name="_Toc130987005"/>
-            <w:r>
-              <w:t>Must</w:t>
-            </w:r>
-            <w:r>
-              <w:t xml:space="preserve"> - </w:t>
-            </w:r>
-            <w:r>
-              <w:t>3</w:t>
-            </w:r>
-            <w:bookmarkEnd w:id="15"/>
-          </w:p>
-        </w:tc>
-        <w:tc>
-          <w:tcPr>
-            <w:tcW w:w="7017" w:type="dxa"/>
-          </w:tcPr>
-          <w:p>
-            <w:bookmarkStart w:id="16" w:name="_Toc130987006"/>
-            <w:r>
-              <w:t>Er moet een beweegbare interactie zijn.</w:t>
-            </w:r>
-            <w:bookmarkEnd w:id="16"/>
-          </w:p>
-        </w:tc>
-      </w:tr>
-      <w:tr>
-        <w:tc>
-          <w:tcPr>
-            <w:tcW w:w="1591" w:type="dxa"/>
-          </w:tcPr>
-          <w:p>
-            <w:bookmarkStart w:id="17" w:name="_Toc130987007"/>
-            <w:r>
-              <w:t>Must</w:t>
-            </w:r>
-            <w:r>
-              <w:t xml:space="preserve"> - </w:t>
-            </w:r>
-            <w:r>
-              <w:t>4</w:t>
-            </w:r>
-            <w:bookmarkEnd w:id="17"/>
-          </w:p>
-        </w:tc>
-        <w:tc>
-          <w:tcPr>
-            <w:tcW w:w="7017" w:type="dxa"/>
-          </w:tcPr>
-          <w:p>
-            <w:bookmarkStart w:id="18" w:name="_Toc130987008"/>
-            <w:r>
-              <w:t xml:space="preserve">Er moet gebruik gemaakt worden van </w:t>
-            </w:r>
-            <w:proofErr w:type="spellStart"/>
-            <w:r>
-              <w:t>collisions</w:t>
-            </w:r>
-            <w:proofErr w:type="spellEnd"/>
-            <w:r>
-              <w:t>.</w:t>
-            </w:r>
-            <w:bookmarkEnd w:id="18"/>
-          </w:p>
-        </w:tc>
-      </w:tr>
-      <w:tr>
-        <w:trPr>
-          <w:cnfStyle w:val="000000100000" w:firstRow="0" w:lastRow="0" w:firstColumn="0" w:lastColumn="0" w:oddVBand="0" w:evenVBand="0" w:oddHBand="1" w:evenHBand="0" w:firstRowFirstColumn="0" w:firstRowLastColumn="0" w:lastRowFirstColumn="0" w:lastRowLastColumn="0"/>
-        </w:trPr>
-        <w:tc>
-          <w:tcPr>
-            <w:tcW w:w="1591" w:type="dxa"/>
-          </w:tcPr>
-          <w:p>
-            <w:bookmarkStart w:id="19" w:name="_Toc130987009"/>
-            <w:proofErr w:type="spellStart"/>
-            <w:r>
-              <w:t>Should</w:t>
-            </w:r>
-            <w:proofErr w:type="spellEnd"/>
-            <w:r>
-              <w:t xml:space="preserve"> - </w:t>
-            </w:r>
-            <w:r>
-              <w:t>1</w:t>
-            </w:r>
-            <w:bookmarkEnd w:id="19"/>
-          </w:p>
-        </w:tc>
-        <w:tc>
-          <w:tcPr>
-            <w:tcW w:w="7017" w:type="dxa"/>
-          </w:tcPr>
-          <w:p>
-            <w:bookmarkStart w:id="20" w:name="_Toc130987010"/>
-            <w:r>
-              <w:t>Er zou gebruik gemaakt moeten worden van geluid.</w:t>
-            </w:r>
-            <w:bookmarkEnd w:id="20"/>
-          </w:p>
-        </w:tc>
-      </w:tr>
-    </w:tbl>
-    <w:p>
-      <w:pPr>
-        <w:pStyle w:val="Kop2"/>
-        <w:numPr>
-          <w:ilvl w:val="0"/>
-          <w:numId w:val="0"/>
-        </w:numPr>
-        <w:ind w:left="576"/>
-      </w:pPr>
-    </w:p>
-    <w:p/>
-    <w:p/>
-    <w:p>
-      <w:pPr>
         <w:tabs>
           <w:tab w:val="left" w:pos="6960"/>
         </w:tabs>
@@ -1370,74 +889,67 @@
       <w:pPr>
         <w:pStyle w:val="Kop1"/>
       </w:pPr>
-      <w:bookmarkStart w:id="21" w:name="_Toc130987035"/>
+      <w:bookmarkStart w:id="9" w:name="_Toc130303298"/>
       <w:r>
         <w:lastRenderedPageBreak/>
-        <w:t>Schermen</w:t>
-      </w:r>
-      <w:bookmarkEnd w:id="21"/>
+        <w:t>bEGINSCHERM</w:t>
+      </w:r>
+      <w:bookmarkEnd w:id="9"/>
+    </w:p>
+    <w:p/>
+    <w:p>
+      <w:r>
+        <w:t xml:space="preserve">In het beginscherm </w:t>
+      </w:r>
+      <w:r>
+        <w:t xml:space="preserve">begin je bij level 1. Zodra je deze hebt gehaald ga je door naar level </w:t>
+      </w:r>
+      <w:r>
+        <w:t xml:space="preserve">2 enzovoort. </w:t>
+      </w:r>
     </w:p>
     <w:p>
-      <w:pPr>
-        <w:pStyle w:val="Kop2"/>
-      </w:pPr>
-      <w:bookmarkStart w:id="22" w:name="_Toc130987036"/>
-      <w:r>
-        <w:t>Beginscherm</w:t>
-      </w:r>
-      <w:bookmarkEnd w:id="22"/>
+      <w:r>
+        <w:t xml:space="preserve">De levels worden moeilijker per level. Het doel van elk level is het redden van je </w:t>
+      </w:r>
+      <w:proofErr w:type="spellStart"/>
+      <w:r>
+        <w:t>Muppet</w:t>
+      </w:r>
+      <w:proofErr w:type="spellEnd"/>
+      <w:r>
+        <w:t xml:space="preserve"> vrienden</w:t>
+      </w:r>
+      <w:r>
+        <w:t xml:space="preserve">, die ontvoert zijn door </w:t>
+      </w:r>
+      <w:r>
+        <w:t>Const</w:t>
+      </w:r>
+      <w:r>
+        <w:t>antine.</w:t>
+      </w:r>
+      <w:r>
+        <w:t xml:space="preserve"> </w:t>
+      </w:r>
     </w:p>
     <w:p>
       <w:r>
-        <w:t xml:space="preserve">In het beginscherm </w:t>
-      </w:r>
-      <w:r>
-        <w:t xml:space="preserve">begin je bij level 1. Zodra je deze hebt gehaald ga je door naar level </w:t>
-      </w:r>
-      <w:r>
-        <w:t xml:space="preserve">2 enzovoort. </w:t>
-      </w:r>
-    </w:p>
-    <w:p>
-      <w:r>
-        <w:t xml:space="preserve">De levels worden moeilijker per level. Het doel van elk level is het redden van je </w:t>
+        <w:t xml:space="preserve">Zodra je op de “Start” knop </w:t>
+      </w:r>
+      <w:r>
+        <w:t>drukt ga je het level in waar je nu zit.</w:t>
+      </w:r>
+      <w:r>
+        <w:t xml:space="preserve"> De “Reset” knop zorgt ervoor dat de vrijgespeelde levels weer </w:t>
       </w:r>
       <w:proofErr w:type="spellStart"/>
       <w:r>
-        <w:t>Muppet</w:t>
+        <w:t>gelocked</w:t>
       </w:r>
       <w:proofErr w:type="spellEnd"/>
       <w:r>
-        <w:t xml:space="preserve"> vrienden</w:t>
-      </w:r>
-      <w:r>
-        <w:t xml:space="preserve">, die ontvoert zijn door </w:t>
-      </w:r>
-      <w:r>
-        <w:t>Const</w:t>
-      </w:r>
-      <w:r>
-        <w:t>antine.</w:t>
-      </w:r>
-      <w:r>
-        <w:t xml:space="preserve"> </w:t>
-      </w:r>
-    </w:p>
-    <w:p>
-      <w:r>
-        <w:t xml:space="preserve">Zodra je op de “Start” knop </w:t>
-      </w:r>
-      <w:r>
-        <w:t>drukt ga je</w:t>
-      </w:r>
-      <w:r>
-        <w:t xml:space="preserve"> naar level </w:t>
-      </w:r>
-      <w:r>
-        <w:t>1</w:t>
-      </w:r>
-      <w:r>
-        <w:t>.</w:t>
+        <w:t xml:space="preserve"> zijn. Dit zorgt ervoor dat je weer bij level 1 moet beginnen.</w:t>
       </w:r>
     </w:p>
     <w:p>
@@ -1498,15 +1010,16 @@
         </w:drawing>
       </w:r>
     </w:p>
+    <w:p/>
     <w:p>
       <w:pPr>
-        <w:pStyle w:val="Kop2"/>
-      </w:pPr>
-      <w:bookmarkStart w:id="23" w:name="_Toc130987037"/>
+        <w:pStyle w:val="Kop1"/>
+      </w:pPr>
+      <w:bookmarkStart w:id="10" w:name="_Toc130303299"/>
       <w:r>
         <w:t>Scenes/Levels</w:t>
       </w:r>
-      <w:bookmarkEnd w:id="23"/>
+      <w:bookmarkEnd w:id="10"/>
     </w:p>
     <w:p>
       <w:r>
@@ -1576,379 +1089,300 @@
         <w:t xml:space="preserve">De rondjes in de schets </w:t>
       </w:r>
       <w:r>
-        <w:t>is een soort mist die er voor zorgt dat je niet het hele speelveld ziet, dat zou het namelijk te makkelijk maken</w:t>
-      </w:r>
-    </w:p>
-    <w:p/>
-    <w:p/>
-    <w:p/>
-    <w:p/>
-    <w:p/>
-    <w:p/>
-    <w:p>
-      <w:pPr>
-        <w:pStyle w:val="Kop1"/>
-      </w:pPr>
-      <w:bookmarkStart w:id="24" w:name="_Toc130987038"/>
-      <w:r>
-        <w:lastRenderedPageBreak/>
-        <w:t>Spel</w:t>
-      </w:r>
-      <w:bookmarkEnd w:id="24"/>
+        <w:t>is een soort mist die er voor zorgt dat je niet het hele speelveld ziet, dat zou het namelijk te makkelijk maken. Om elk level moeilijker te maken, wordt het zichtveld ook steeds vermindert.</w:t>
+      </w:r>
     </w:p>
     <w:p>
       <w:pPr>
         <w:pStyle w:val="Kop2"/>
       </w:pPr>
-      <w:bookmarkStart w:id="25" w:name="_Toc130987039"/>
-      <w:r>
-        <w:t>Algemene features</w:t>
-      </w:r>
-      <w:bookmarkEnd w:id="25"/>
+      <w:bookmarkStart w:id="11" w:name="_Toc130303300"/>
+      <w:r>
+        <w:t>Level 1</w:t>
+      </w:r>
+      <w:bookmarkEnd w:id="11"/>
     </w:p>
     <w:p>
       <w:r>
-        <w:t xml:space="preserve">Wat voor alle levels gelden is: </w:t>
+        <w:t>In het eerste level</w:t>
+      </w:r>
+      <w:r>
+        <w:t xml:space="preserve"> moet je </w:t>
+      </w:r>
+      <w:proofErr w:type="spellStart"/>
+      <w:r>
+        <w:rPr>
+          <w:b/>
+          <w:bCs/>
+        </w:rPr>
+        <w:t>Gonzo</w:t>
+      </w:r>
+      <w:proofErr w:type="spellEnd"/>
+      <w:r>
+        <w:t xml:space="preserve"> redden, dit level is </w:t>
+      </w:r>
+      <w:r>
+        <w:t>makkelijker doordat het doolhof minder ingewikkeld is</w:t>
+      </w:r>
+      <w:r>
+        <w:t xml:space="preserve">. Er is relatief veel zicht omdat er </w:t>
+      </w:r>
+      <w:r>
+        <w:t>amper</w:t>
+      </w:r>
+      <w:r>
+        <w:t xml:space="preserve"> mist is, maar je moet nog steeds uitkijken voor de </w:t>
+      </w:r>
+      <w:r>
+        <w:t xml:space="preserve">level 1 giftige paddenstoelen. </w:t>
       </w:r>
     </w:p>
     <w:p>
       <w:pPr>
-        <w:pStyle w:val="Lijstalinea"/>
-        <w:numPr>
-          <w:ilvl w:val="0"/>
-          <w:numId w:val="16"/>
-        </w:numPr>
-      </w:pPr>
-      <w:r>
-        <w:t xml:space="preserve">Je kan doormiddel van WSAD naar Boven – Onder – Links – Rechts bewegen met </w:t>
-      </w:r>
-      <w:proofErr w:type="spellStart"/>
-      <w:r>
-        <w:t>kermit</w:t>
-      </w:r>
-      <w:proofErr w:type="spellEnd"/>
-      <w:r>
-        <w:t>.</w:t>
-      </w:r>
+        <w:pStyle w:val="Kop2"/>
+      </w:pPr>
+      <w:bookmarkStart w:id="12" w:name="_Toc130303301"/>
+      <w:r>
+        <w:lastRenderedPageBreak/>
+        <w:t>Level 2</w:t>
+      </w:r>
+      <w:bookmarkEnd w:id="12"/>
     </w:p>
     <w:p>
-      <w:pPr>
-        <w:pStyle w:val="Lijstalinea"/>
-        <w:numPr>
-          <w:ilvl w:val="0"/>
-          <w:numId w:val="16"/>
-        </w:numPr>
-      </w:pPr>
-      <w:r>
-        <w:t>Je start met 2 levens</w:t>
+      <w:r>
+        <w:t>In het 2</w:t>
+      </w:r>
+      <w:r>
+        <w:rPr>
+          <w:vertAlign w:val="superscript"/>
+        </w:rPr>
+        <w:t>e</w:t>
+      </w:r>
+      <w:r>
+        <w:t xml:space="preserve"> level</w:t>
+      </w:r>
+      <w:r>
+        <w:t xml:space="preserve"> moet je </w:t>
+      </w:r>
+      <w:proofErr w:type="spellStart"/>
+      <w:r>
+        <w:rPr>
+          <w:b/>
+          <w:bCs/>
+        </w:rPr>
+        <w:t>Fozzie</w:t>
+      </w:r>
+      <w:proofErr w:type="spellEnd"/>
+      <w:r>
+        <w:rPr>
+          <w:b/>
+          <w:bCs/>
+        </w:rPr>
+        <w:t xml:space="preserve">-Bear </w:t>
+      </w:r>
+      <w:r>
+        <w:t>redden.</w:t>
+      </w:r>
+      <w:r>
+        <w:t xml:space="preserve"> Hierbij wordt het wat lastiger aangezien je zicht vermindert, er een aantal giftige </w:t>
+      </w:r>
+      <w:proofErr w:type="spellStart"/>
+      <w:r>
+        <w:t>paddestoelen</w:t>
+      </w:r>
+      <w:proofErr w:type="spellEnd"/>
+      <w:r>
+        <w:t xml:space="preserve"> zijn</w:t>
+      </w:r>
+      <w:r>
+        <w:t xml:space="preserve"> en het </w:t>
+      </w:r>
+      <w:proofErr w:type="spellStart"/>
+      <w:r>
+        <w:t>doolhoof</w:t>
+      </w:r>
+      <w:proofErr w:type="spellEnd"/>
+      <w:r>
+        <w:t xml:space="preserve"> lastiger wordt.</w:t>
       </w:r>
     </w:p>
     <w:p>
       <w:pPr>
-        <w:pStyle w:val="Lijstalinea"/>
-        <w:numPr>
-          <w:ilvl w:val="0"/>
-          <w:numId w:val="16"/>
-        </w:numPr>
-      </w:pPr>
-      <w:r>
-        <w:t>Er hangt een mist over het doolhof heen, hierdoor kan je niet zomaar de uitgang zien.</w:t>
+        <w:pStyle w:val="Kop2"/>
+      </w:pPr>
+      <w:bookmarkStart w:id="13" w:name="_Toc130303302"/>
+      <w:r>
+        <w:t>Level 3</w:t>
+      </w:r>
+      <w:bookmarkEnd w:id="13"/>
+      <w:r>
+        <w:t xml:space="preserve"> </w:t>
       </w:r>
     </w:p>
     <w:p>
-      <w:pPr>
-        <w:pStyle w:val="Lijstalinea"/>
-        <w:numPr>
-          <w:ilvl w:val="0"/>
-          <w:numId w:val="16"/>
-        </w:numPr>
-      </w:pPr>
-      <w:r>
-        <w:t xml:space="preserve">Er zijn hartjes in het spel te vinden waar als je er tegen aanloopt </w:t>
-      </w:r>
-      <w:r>
-        <w:t xml:space="preserve">je er </w:t>
-      </w:r>
-      <w:r>
-        <w:t>een leven bij krijgt.</w:t>
-      </w:r>
-    </w:p>
-    <w:p>
-      <w:pPr>
-        <w:pStyle w:val="Lijstalinea"/>
-        <w:numPr>
-          <w:ilvl w:val="0"/>
-          <w:numId w:val="16"/>
-        </w:numPr>
-      </w:pPr>
-      <w:r>
-        <w:t>In het spel zijn ook giftige paddenstoelen te vinden, als je hier tegen aanloopt gaat er een leven af, zodra je levens op zijn dan moet je het level opnieuw starten.</w:t>
-      </w:r>
-    </w:p>
-    <w:p>
-      <w:pPr>
-        <w:pStyle w:val="Lijstalinea"/>
-        <w:numPr>
-          <w:ilvl w:val="0"/>
-          <w:numId w:val="16"/>
-        </w:numPr>
-      </w:pPr>
-      <w:r>
-        <w:t xml:space="preserve">Verder liggen er ook door het doolhof klokjes verspreid, als je hier tegen aanloopt dan </w:t>
-      </w:r>
-      <w:r>
-        <w:t>krijg je 10 seconden extra de tijd.</w:t>
-      </w:r>
-      <w:r>
-        <w:t xml:space="preserve"> Als je het doolhof niet binnen de gegeven tijd afrondt dan moet je het level opnieuw beginnen.</w:t>
-      </w:r>
-    </w:p>
-    <w:p>
-      <w:pPr>
-        <w:pStyle w:val="Lijstalinea"/>
-        <w:numPr>
-          <w:ilvl w:val="0"/>
-          <w:numId w:val="16"/>
-        </w:numPr>
-      </w:pPr>
-      <w:r>
-        <w:t>Zodra je de deur met de gele gloed vindt moet je er tegen aanlopen om het doolhof te behalen.</w:t>
+      <w:r>
+        <w:t xml:space="preserve">In het 3e en laatste level moet je je geliefde </w:t>
+      </w:r>
+      <w:r>
+        <w:rPr>
+          <w:b/>
+          <w:bCs/>
+        </w:rPr>
+        <w:t xml:space="preserve">Miss </w:t>
+      </w:r>
+      <w:proofErr w:type="spellStart"/>
+      <w:r>
+        <w:rPr>
+          <w:b/>
+          <w:bCs/>
+        </w:rPr>
+        <w:t>Piggy</w:t>
+      </w:r>
+      <w:proofErr w:type="spellEnd"/>
+      <w:r>
+        <w:t xml:space="preserve"> </w:t>
+      </w:r>
+      <w:proofErr w:type="spellStart"/>
+      <w:r>
+        <w:t>reddden</w:t>
+      </w:r>
+      <w:proofErr w:type="spellEnd"/>
+      <w:r>
+        <w:t xml:space="preserve">. </w:t>
+      </w:r>
+      <w:r>
+        <w:t>Dit is daardoor het lastigste level waarin alles op z’n moeilijkst is en er onvoorziene tegenstanden kunnen zijn.</w:t>
       </w:r>
     </w:p>
     <w:p/>
     <w:p>
-      <w:r>
-        <w:t>Verder verandert er per level een aantal dingen:</w:t>
-      </w:r>
+      <w:pPr>
+        <w:pStyle w:val="Kop1"/>
+      </w:pPr>
+      <w:bookmarkStart w:id="14" w:name="_Toc130303303"/>
+      <w:r>
+        <w:t>Spel</w:t>
+      </w:r>
+      <w:bookmarkEnd w:id="14"/>
     </w:p>
     <w:p>
-      <w:pPr>
-        <w:pStyle w:val="Kop2"/>
-      </w:pPr>
-      <w:bookmarkStart w:id="26" w:name="_Toc130987040"/>
-      <w:r>
-        <w:t>Level 1 moeilijkheid</w:t>
-      </w:r>
-      <w:bookmarkEnd w:id="26"/>
+      <w:r>
+        <w:t xml:space="preserve">Je begint </w:t>
+      </w:r>
+      <w:r>
+        <w:t xml:space="preserve">op het beginscherm, hier kan je starten, zodra je gestart bent kom je in het eerste doolhof. </w:t>
+      </w:r>
+      <w:r>
+        <w:t xml:space="preserve">Het doel is </w:t>
+      </w:r>
+      <w:proofErr w:type="spellStart"/>
+      <w:r>
+        <w:t>Gonzo</w:t>
+      </w:r>
+      <w:proofErr w:type="spellEnd"/>
+      <w:r>
+        <w:t xml:space="preserve"> redden, als dit niet lukt binnen de bepaalde tijd heb je gefaald en moet je opnieuw beginnen aan het level. </w:t>
+      </w:r>
     </w:p>
     <w:p>
-      <w:pPr>
-        <w:pStyle w:val="Lijstalinea"/>
-        <w:numPr>
-          <w:ilvl w:val="0"/>
-          <w:numId w:val="16"/>
-        </w:numPr>
-      </w:pPr>
-      <w:r>
-        <w:t>In dit level zijn één of twee hartjes te vinden</w:t>
+      <w:r>
+        <w:t xml:space="preserve">Als dit wel lukt kan je doorklikken naar level 2, hierin moet je </w:t>
+      </w:r>
+      <w:proofErr w:type="spellStart"/>
+      <w:r>
+        <w:t>Fozzie</w:t>
+      </w:r>
+      <w:proofErr w:type="spellEnd"/>
+      <w:r>
+        <w:t>-Bear redden,</w:t>
+      </w:r>
+      <w:r>
+        <w:t xml:space="preserve"> dit level is lastiger gemaakt door minder zicht, lastiger te behalen doolhof en giftige paddenstoelen waar als je er tegen aanloopt af bent en het level opnieuw moet starten.</w:t>
+      </w:r>
+      <w:r>
+        <w:t xml:space="preserve"> Ook voor dit level geldt dat als je het binnen de juiste tijd haalt doorgaat naar het volgende level, in dit geval level 3.</w:t>
       </w:r>
     </w:p>
     <w:p>
-      <w:pPr>
-        <w:pStyle w:val="Lijstalinea"/>
-        <w:numPr>
-          <w:ilvl w:val="0"/>
-          <w:numId w:val="16"/>
-        </w:numPr>
-      </w:pPr>
-      <w:r>
-        <w:t>In dit level zijn een aantal klokjes te vinden</w:t>
+      <w:r>
+        <w:t xml:space="preserve">In level 3 moet je Miss </w:t>
+      </w:r>
+      <w:proofErr w:type="spellStart"/>
+      <w:r>
+        <w:t>Piggy</w:t>
+      </w:r>
+      <w:proofErr w:type="spellEnd"/>
+      <w:r>
+        <w:t xml:space="preserve"> redden, dit is het lastigs</w:t>
+      </w:r>
+      <w:r>
+        <w:t>te level, met weinig zicht, een lastig doolhof en veel giftige paddenstoelen.</w:t>
       </w:r>
     </w:p>
     <w:p>
-      <w:pPr>
-        <w:pStyle w:val="Lijstalinea"/>
-        <w:numPr>
-          <w:ilvl w:val="0"/>
-          <w:numId w:val="16"/>
-        </w:numPr>
-      </w:pPr>
-      <w:r>
-        <w:t xml:space="preserve">In dit level zijn er een aantal </w:t>
+      <w:r>
+        <w:t xml:space="preserve">Je kunt extra tijd krijgen door een </w:t>
       </w:r>
       <w:proofErr w:type="spellStart"/>
       <w:r>
-        <w:t>gifitige</w:t>
+        <w:t>Timewatch</w:t>
       </w:r>
       <w:proofErr w:type="spellEnd"/>
       <w:r>
-        <w:t xml:space="preserve"> </w:t>
-      </w:r>
-      <w:proofErr w:type="spellStart"/>
-      <w:r>
-        <w:t>paddeenstoelen</w:t>
-      </w:r>
-      <w:proofErr w:type="spellEnd"/>
+        <w:t xml:space="preserve"> te vinden en op te pakken in het doolhof.</w:t>
+      </w:r>
     </w:p>
     <w:p>
-      <w:pPr>
-        <w:pStyle w:val="Kop2"/>
-      </w:pPr>
-      <w:bookmarkStart w:id="27" w:name="_Toc130987041"/>
-      <w:r>
-        <w:t>Level 2 moeilijkheid</w:t>
-      </w:r>
-      <w:bookmarkEnd w:id="27"/>
+      <w:r>
+        <w:t xml:space="preserve"> </w:t>
+      </w:r>
     </w:p>
     <w:p>
-      <w:pPr>
-        <w:pStyle w:val="Lijstalinea"/>
-        <w:numPr>
-          <w:ilvl w:val="0"/>
-          <w:numId w:val="16"/>
-        </w:numPr>
-      </w:pPr>
-      <w:r>
-        <w:t>In dit level zijn één of twee hartjes te vinden</w:t>
+      <w:r>
+        <w:t>Je loopt door het doolhof door middel van</w:t>
+      </w:r>
+      <w:r>
+        <w:t xml:space="preserve"> de</w:t>
+      </w:r>
+      <w:r>
+        <w:t xml:space="preserve"> </w:t>
+      </w:r>
+      <w:r>
+        <w:t>WSDA-knoppen.</w:t>
+      </w:r>
+      <w:r>
+        <w:t xml:space="preserve"> Er is verder geen optie om te springen. </w:t>
+      </w:r>
+      <w:r>
+        <w:t xml:space="preserve"> </w:t>
       </w:r>
     </w:p>
     <w:p>
       <w:pPr>
-        <w:pStyle w:val="Lijstalinea"/>
-        <w:numPr>
-          <w:ilvl w:val="0"/>
-          <w:numId w:val="16"/>
-        </w:numPr>
-      </w:pPr>
-      <w:r>
-        <w:t>In dit level zijn een aantal klokjes te vinden</w:t>
-      </w:r>
+        <w:spacing w:after="160" w:line="259" w:lineRule="auto"/>
+        <w:rPr>
+          <w:rFonts w:eastAsiaTheme="minorEastAsia"/>
+          <w:color w:val="auto"/>
+          <w:szCs w:val="20"/>
+        </w:rPr>
+      </w:pPr>
     </w:p>
     <w:p>
       <w:pPr>
-        <w:pStyle w:val="Lijstalinea"/>
-        <w:numPr>
-          <w:ilvl w:val="0"/>
-          <w:numId w:val="16"/>
-        </w:numPr>
-      </w:pPr>
-      <w:r>
-        <w:t xml:space="preserve">In dit level zijn er meer </w:t>
-      </w:r>
-      <w:proofErr w:type="spellStart"/>
-      <w:r>
-        <w:t>gifitige</w:t>
-      </w:r>
-      <w:proofErr w:type="spellEnd"/>
-      <w:r>
-        <w:t xml:space="preserve"> </w:t>
-      </w:r>
-      <w:proofErr w:type="spellStart"/>
-      <w:r>
-        <w:t>paddeenstoelen</w:t>
-      </w:r>
-      <w:proofErr w:type="spellEnd"/>
+        <w:pStyle w:val="Kop1"/>
+      </w:pPr>
+      <w:bookmarkStart w:id="15" w:name="_Toc130303304"/>
+      <w:r>
+        <w:t>Eindscherm</w:t>
+      </w:r>
+      <w:bookmarkEnd w:id="15"/>
     </w:p>
     <w:p>
-      <w:pPr>
-        <w:pStyle w:val="Kop2"/>
-      </w:pPr>
-      <w:bookmarkStart w:id="28" w:name="_Toc130987042"/>
-      <w:r>
-        <w:t>Level 3 moeilijkheid</w:t>
-      </w:r>
-      <w:bookmarkEnd w:id="28"/>
-    </w:p>
-    <w:p>
-      <w:pPr>
-        <w:pStyle w:val="Lijstalinea"/>
-        <w:numPr>
-          <w:ilvl w:val="0"/>
-          <w:numId w:val="16"/>
-        </w:numPr>
-      </w:pPr>
-      <w:r>
-        <w:t>In dit level zijn één of twee hartjes te vinden</w:t>
-      </w:r>
-    </w:p>
-    <w:p>
-      <w:pPr>
-        <w:pStyle w:val="Lijstalinea"/>
-        <w:numPr>
-          <w:ilvl w:val="0"/>
-          <w:numId w:val="16"/>
-        </w:numPr>
-      </w:pPr>
-      <w:r>
-        <w:t>In dit level zijn meer klokjes te vinden</w:t>
-      </w:r>
-    </w:p>
-    <w:p>
-      <w:pPr>
-        <w:pStyle w:val="Lijstalinea"/>
-        <w:numPr>
-          <w:ilvl w:val="0"/>
-          <w:numId w:val="16"/>
-        </w:numPr>
-      </w:pPr>
-      <w:r>
-        <w:t xml:space="preserve">In dit level zijn er veel </w:t>
-      </w:r>
-      <w:proofErr w:type="spellStart"/>
-      <w:r>
-        <w:t>gifitige</w:t>
-      </w:r>
-      <w:proofErr w:type="spellEnd"/>
-      <w:r>
-        <w:t xml:space="preserve"> </w:t>
-      </w:r>
-      <w:proofErr w:type="spellStart"/>
-      <w:r>
-        <w:t>paddeenstoelen</w:t>
-      </w:r>
-      <w:proofErr w:type="spellEnd"/>
-    </w:p>
-    <w:p>
-      <w:pPr>
-        <w:pStyle w:val="Lijstalinea"/>
-      </w:pPr>
-    </w:p>
-    <w:p>
-      <w:pPr>
-        <w:pStyle w:val="Kop1"/>
-        <w:numPr>
-          <w:ilvl w:val="0"/>
-          <w:numId w:val="0"/>
-        </w:numPr>
-        <w:ind w:left="431"/>
-      </w:pPr>
-    </w:p>
-    <w:p/>
-    <w:p/>
-    <w:p/>
-    <w:p/>
-    <w:p/>
-    <w:p>
-      <w:pPr>
-        <w:pStyle w:val="Kop1"/>
-      </w:pPr>
-      <w:bookmarkStart w:id="29" w:name="_Toc130987043"/>
-      <w:r>
-        <w:lastRenderedPageBreak/>
-        <w:t>Eindscherm</w:t>
-      </w:r>
-      <w:bookmarkEnd w:id="29"/>
-    </w:p>
-    <w:p>
       <w:r>
         <w:t xml:space="preserve">Zodra je </w:t>
       </w:r>
       <w:r>
-        <w:t xml:space="preserve">alle 3 de </w:t>
-      </w:r>
-      <w:proofErr w:type="spellStart"/>
-      <w:r>
-        <w:t>muppets</w:t>
-      </w:r>
-      <w:proofErr w:type="spellEnd"/>
-      <w:r>
-        <w:t xml:space="preserve"> hebt gered is het spel uitgespeeld,</w:t>
-      </w:r>
-      <w:r>
-        <w:t xml:space="preserve"> dan kom je op het Eindscherm </w:t>
-      </w:r>
-      <w:r>
-        <w:t>waar je daarna via een knop terug kan naar het beginscherm om daar het spel opnieuw te kunnen spelen.</w:t>
+        <w:t>alle 3 de personen hebt gered is het spel uitgespeeld, hier zie je dan hoelang je er per level over hebt gedaan. Daarna ga je na 1 minuut automatisch door naar het beginscherm waar je nu niet opnieuw kunt starten totdat je de reset knop hebt ingedrukt waarna alle voortgang wordt verwijderd. Dan kan je de 3 levels opnieuw doorlopen.</w:t>
       </w:r>
       <w:r>
         <w:br w:type="page"/>
@@ -2519,14 +1953,27 @@
                         <w:r>
                           <w:t>/</w:t>
                         </w:r>
-                        <w:fldSimple w:instr=" NUMPAGES   \* MERGEFORMAT ">
-                          <w:r>
-                            <w:rPr>
-                              <w:noProof/>
-                            </w:rPr>
-                            <w:t>5</w:t>
-                          </w:r>
-                        </w:fldSimple>
+                        <w:r>
+                          <w:fldChar w:fldCharType="begin"/>
+                        </w:r>
+                        <w:r>
+                          <w:instrText xml:space="preserve"> NUMPAGES   \* MERGEFORMAT </w:instrText>
+                        </w:r>
+                        <w:r>
+                          <w:fldChar w:fldCharType="separate"/>
+                        </w:r>
+                        <w:r>
+                          <w:rPr>
+                            <w:noProof/>
+                          </w:rPr>
+                          <w:t>5</w:t>
+                        </w:r>
+                        <w:r>
+                          <w:rPr>
+                            <w:noProof/>
+                          </w:rPr>
+                          <w:fldChar w:fldCharType="end"/>
+                        </w:r>
                       </w:p>
                     </w:txbxContent>
                   </v:textbox>
@@ -3533,118 +2980,6 @@
     </w:lvl>
   </w:abstractNum>
   <w:abstractNum w:abstractNumId="13" w15:restartNumberingAfterBreak="0">
-    <w:nsid w:val="491D1E50"/>
-    <w:multiLevelType w:val="hybridMultilevel"/>
-    <w:tmpl w:val="7772CCEC"/>
-    <w:lvl w:ilvl="0" w:tplc="0DE8ECBC">
-      <w:numFmt w:val="bullet"/>
-      <w:lvlText w:val="-"/>
-      <w:lvlJc w:val="left"/>
-      <w:pPr>
-        <w:ind w:left="720" w:hanging="360"/>
-      </w:pPr>
-      <w:rPr>
-        <w:rFonts w:ascii="Arial" w:eastAsia="Arial" w:hAnsi="Arial" w:cs="Arial" w:hint="default"/>
-      </w:rPr>
-    </w:lvl>
-    <w:lvl w:ilvl="1" w:tplc="04130003" w:tentative="1">
-      <w:start w:val="1"/>
-      <w:numFmt w:val="bullet"/>
-      <w:lvlText w:val="o"/>
-      <w:lvlJc w:val="left"/>
-      <w:pPr>
-        <w:ind w:left="1440" w:hanging="360"/>
-      </w:pPr>
-      <w:rPr>
-        <w:rFonts w:ascii="Courier New" w:hAnsi="Courier New" w:cs="Courier New" w:hint="default"/>
-      </w:rPr>
-    </w:lvl>
-    <w:lvl w:ilvl="2" w:tplc="04130005" w:tentative="1">
-      <w:start w:val="1"/>
-      <w:numFmt w:val="bullet"/>
-      <w:lvlText w:val=""/>
-      <w:lvlJc w:val="left"/>
-      <w:pPr>
-        <w:ind w:left="2160" w:hanging="360"/>
-      </w:pPr>
-      <w:rPr>
-        <w:rFonts w:ascii="Wingdings" w:hAnsi="Wingdings" w:hint="default"/>
-      </w:rPr>
-    </w:lvl>
-    <w:lvl w:ilvl="3" w:tplc="04130001" w:tentative="1">
-      <w:start w:val="1"/>
-      <w:numFmt w:val="bullet"/>
-      <w:lvlText w:val=""/>
-      <w:lvlJc w:val="left"/>
-      <w:pPr>
-        <w:ind w:left="2880" w:hanging="360"/>
-      </w:pPr>
-      <w:rPr>
-        <w:rFonts w:ascii="Symbol" w:hAnsi="Symbol" w:hint="default"/>
-      </w:rPr>
-    </w:lvl>
-    <w:lvl w:ilvl="4" w:tplc="04130003" w:tentative="1">
-      <w:start w:val="1"/>
-      <w:numFmt w:val="bullet"/>
-      <w:lvlText w:val="o"/>
-      <w:lvlJc w:val="left"/>
-      <w:pPr>
-        <w:ind w:left="3600" w:hanging="360"/>
-      </w:pPr>
-      <w:rPr>
-        <w:rFonts w:ascii="Courier New" w:hAnsi="Courier New" w:cs="Courier New" w:hint="default"/>
-      </w:rPr>
-    </w:lvl>
-    <w:lvl w:ilvl="5" w:tplc="04130005" w:tentative="1">
-      <w:start w:val="1"/>
-      <w:numFmt w:val="bullet"/>
-      <w:lvlText w:val=""/>
-      <w:lvlJc w:val="left"/>
-      <w:pPr>
-        <w:ind w:left="4320" w:hanging="360"/>
-      </w:pPr>
-      <w:rPr>
-        <w:rFonts w:ascii="Wingdings" w:hAnsi="Wingdings" w:hint="default"/>
-      </w:rPr>
-    </w:lvl>
-    <w:lvl w:ilvl="6" w:tplc="04130001" w:tentative="1">
-      <w:start w:val="1"/>
-      <w:numFmt w:val="bullet"/>
-      <w:lvlText w:val=""/>
-      <w:lvlJc w:val="left"/>
-      <w:pPr>
-        <w:ind w:left="5040" w:hanging="360"/>
-      </w:pPr>
-      <w:rPr>
-        <w:rFonts w:ascii="Symbol" w:hAnsi="Symbol" w:hint="default"/>
-      </w:rPr>
-    </w:lvl>
-    <w:lvl w:ilvl="7" w:tplc="04130003" w:tentative="1">
-      <w:start w:val="1"/>
-      <w:numFmt w:val="bullet"/>
-      <w:lvlText w:val="o"/>
-      <w:lvlJc w:val="left"/>
-      <w:pPr>
-        <w:ind w:left="5760" w:hanging="360"/>
-      </w:pPr>
-      <w:rPr>
-        <w:rFonts w:ascii="Courier New" w:hAnsi="Courier New" w:cs="Courier New" w:hint="default"/>
-      </w:rPr>
-    </w:lvl>
-    <w:lvl w:ilvl="8" w:tplc="04130005" w:tentative="1">
-      <w:start w:val="1"/>
-      <w:numFmt w:val="bullet"/>
-      <w:lvlText w:val=""/>
-      <w:lvlJc w:val="left"/>
-      <w:pPr>
-        <w:ind w:left="6480" w:hanging="360"/>
-      </w:pPr>
-      <w:rPr>
-        <w:rFonts w:ascii="Wingdings" w:hAnsi="Wingdings" w:hint="default"/>
-      </w:rPr>
-    </w:lvl>
-  </w:abstractNum>
-  <w:abstractNum w:abstractNumId="14" w15:restartNumberingAfterBreak="0">
     <w:nsid w:val="4F912B0E"/>
     <w:multiLevelType w:val="hybridMultilevel"/>
     <w:tmpl w:val="022E0E3C"/>
@@ -3757,7 +3092,7 @@
       </w:rPr>
     </w:lvl>
   </w:abstractNum>
-  <w:abstractNum w:abstractNumId="15" w15:restartNumberingAfterBreak="0">
+  <w:abstractNum w:abstractNumId="14" w15:restartNumberingAfterBreak="0">
     <w:nsid w:val="58475C22"/>
     <w:multiLevelType w:val="hybridMultilevel"/>
     <w:tmpl w:val="A302FBC4"/>
@@ -3844,13 +3179,13 @@
     </w:lvl>
   </w:abstractNum>
   <w:num w:numId="1" w16cid:durableId="1136606474">
-    <w:abstractNumId w:val="15"/>
+    <w:abstractNumId w:val="14"/>
   </w:num>
   <w:num w:numId="2" w16cid:durableId="29693205">
     <w:abstractNumId w:val="11"/>
   </w:num>
   <w:num w:numId="3" w16cid:durableId="197592959">
-    <w:abstractNumId w:val="14"/>
+    <w:abstractNumId w:val="13"/>
   </w:num>
   <w:num w:numId="4" w16cid:durableId="1373312443">
     <w:abstractNumId w:val="12"/>
@@ -3887,9 +3222,6 @@
   </w:num>
   <w:num w:numId="15" w16cid:durableId="481655790">
     <w:abstractNumId w:val="10"/>
-  </w:num>
-  <w:num w:numId="16" w16cid:durableId="88015314">
-    <w:abstractNumId w:val="13"/>
   </w:num>
   <w:numIdMacAtCleanup w:val="4"/>
 </w:numbering>
@@ -5384,7 +4716,7 @@
     <w:charset w:val="00"/>
     <w:family w:val="swiss"/>
     <w:pitch w:val="variable"/>
-    <w:sig w:usb0="E4002EFF" w:usb1="C000247B" w:usb2="00000009" w:usb3="00000000" w:csb0="000001FF" w:csb1="00000000"/>
+    <w:sig w:usb0="E4002EFF" w:usb1="C200247B" w:usb2="00000009" w:usb3="00000000" w:csb0="000001FF" w:csb1="00000000"/>
   </w:font>
   <w:font w:name="Arial Unicode MS">
     <w:panose1 w:val="020B0604020202020204"/>
@@ -5398,7 +4730,7 @@
     <w:charset w:val="00"/>
     <w:family w:val="swiss"/>
     <w:pitch w:val="variable"/>
-    <w:sig w:usb0="E4002EFF" w:usb1="C000247B" w:usb2="00000009" w:usb3="00000000" w:csb0="000001FF" w:csb1="00000000"/>
+    <w:sig w:usb0="E4002EFF" w:usb1="C200247B" w:usb2="00000009" w:usb3="00000000" w:csb0="000001FF" w:csb1="00000000"/>
   </w:font>
 </w:fonts>
 </file>
@@ -5542,8 +4874,6 @@
   <w:rsids>
     <w:rsidRoot w:val="00AC2175"/>
     <w:rsid w:val="0003236B"/>
-    <w:rsid w:val="003D19EE"/>
-    <w:rsid w:val="00510C31"/>
     <w:rsid w:val="0055630A"/>
     <w:rsid w:val="00936A26"/>
     <w:rsid w:val="00981473"/>

</xml_diff>